<commit_message>
try not to cry
</commit_message>
<xml_diff>
--- a/reports/Part_2.docx
+++ b/reports/Part_2.docx
@@ -5,19 +5,34 @@
     <w:p>
       <w:pPr>
         <w:pStyle w:val="berschrift1"/>
-      </w:pPr>
-      <w:r>
+        <w:rPr>
+          <w:lang w:val="en-US"/>
+        </w:rPr>
+      </w:pPr>
+      <w:r>
+        <w:rPr>
+          <w:lang w:val="en-US"/>
+        </w:rPr>
         <w:t>Part 2, Integration</w:t>
       </w:r>
     </w:p>
     <w:p>
       <w:pPr>
         <w:pStyle w:val="berschrift2"/>
-      </w:pPr>
-      <w:r>
+        <w:rPr>
+          <w:lang w:val="en-US"/>
+        </w:rPr>
+      </w:pPr>
+      <w:r>
+        <w:rPr>
+          <w:lang w:val="en-US"/>
+        </w:rPr>
         <w:t xml:space="preserve">a: </w:t>
       </w:r>
       <w:r>
+        <w:rPr>
+          <w:lang w:val="en-US"/>
+        </w:rPr>
         <w:t>Arrival time:</w:t>
       </w:r>
     </w:p>
@@ -194,6 +209,7 @@
         <w:rPr>
           <w:lang w:val="en-US"/>
         </w:rPr>
+        <w:lastRenderedPageBreak/>
         <w:t xml:space="preserve">The plot shows that after n = 200 the total Energy Consumption doesn’t really change. The Energy consumption is: </w:t>
       </w:r>
     </w:p>
@@ -300,10 +316,10 @@
           <w:noProof/>
         </w:rPr>
         <w:drawing>
-          <wp:inline distT="0" distB="0" distL="0" distR="0" wp14:anchorId="46395616" wp14:editId="20A87764">
+          <wp:inline distT="0" distB="0" distL="0" distR="0" wp14:anchorId="1E4C13C4" wp14:editId="679F0930">
             <wp:extent cx="5066666" cy="3580952"/>
             <wp:effectExtent l="0" t="0" r="635" b="635"/>
-            <wp:docPr id="3" name="Grafik 3"/>
+            <wp:docPr id="4" name="Grafik 4"/>
             <wp:cNvGraphicFramePr>
               <a:graphicFrameLocks xmlns:a="http://schemas.openxmlformats.org/drawingml/2006/main" noChangeAspect="1"/>
             </wp:cNvGraphicFramePr>
@@ -363,6 +379,118 @@
         <w:t xml:space="preserve"> the Error get smaller by n² what matches with the theory. </w:t>
       </w:r>
     </w:p>
+    <w:p>
+      <w:pPr>
+        <w:rPr>
+          <w:lang w:val="en-US"/>
+        </w:rPr>
+      </w:pPr>
+    </w:p>
+    <w:p>
+      <w:pPr>
+        <w:rPr>
+          <w:lang w:val="en-US"/>
+        </w:rPr>
+      </w:pPr>
+    </w:p>
+    <w:p>
+      <w:pPr>
+        <w:rPr>
+          <w:lang w:val="en-US"/>
+        </w:rPr>
+      </w:pPr>
+    </w:p>
+    <w:p>
+      <w:pPr>
+        <w:rPr>
+          <w:lang w:val="en-US"/>
+        </w:rPr>
+      </w:pPr>
+    </w:p>
+    <w:p>
+      <w:pPr>
+        <w:rPr>
+          <w:lang w:val="en-US"/>
+        </w:rPr>
+      </w:pPr>
+      <w:r>
+        <w:rPr>
+          <w:lang w:val="en-US"/>
+        </w:rPr>
+        <w:t>References:</w:t>
+      </w:r>
+    </w:p>
+    <w:p>
+      <w:pPr>
+        <w:pStyle w:val="Listenabsatz"/>
+        <w:numPr>
+          <w:ilvl w:val="0"/>
+          <w:numId w:val="5"/>
+        </w:numPr>
+        <w:rPr>
+          <w:lang w:val="en-US"/>
+        </w:rPr>
+      </w:pPr>
+      <w:r>
+        <w:rPr>
+          <w:lang w:val="en-US"/>
+        </w:rPr>
+        <w:t>“</w:t>
+      </w:r>
+      <w:r>
+        <w:rPr>
+          <w:lang w:val="en-US"/>
+        </w:rPr>
+        <w:t>The Hitchhiker's Guide to the Galaxy</w:t>
+      </w:r>
+      <w:r>
+        <w:rPr>
+          <w:lang w:val="en-US"/>
+        </w:rPr>
+        <w:t>” by</w:t>
+      </w:r>
+      <w:r>
+        <w:rPr>
+          <w:lang w:val="en-US"/>
+        </w:rPr>
+        <w:t xml:space="preserve"> Douglas Adams</w:t>
+      </w:r>
+    </w:p>
+    <w:p>
+      <w:pPr>
+        <w:rPr>
+          <w:lang w:val="en-US"/>
+        </w:rPr>
+      </w:pPr>
+    </w:p>
+    <w:p>
+      <w:pPr>
+        <w:rPr>
+          <w:lang w:val="en-US"/>
+        </w:rPr>
+      </w:pPr>
+    </w:p>
+    <w:p>
+      <w:pPr>
+        <w:rPr>
+          <w:lang w:val="en-US"/>
+        </w:rPr>
+      </w:pPr>
+      <w:r>
+        <w:rPr>
+          <w:lang w:val="en-US"/>
+        </w:rPr>
+        <w:t xml:space="preserve">Written by Tim </w:t>
+      </w:r>
+      <w:proofErr w:type="spellStart"/>
+      <w:r>
+        <w:rPr>
+          <w:lang w:val="en-US"/>
+        </w:rPr>
+        <w:t>Selliger</w:t>
+      </w:r>
+      <w:proofErr w:type="spellEnd"/>
+    </w:p>
     <w:sectPr>
       <w:headerReference w:type="default" r:id="rId10"/>
       <w:footerReference w:type="default" r:id="rId11"/>
@@ -410,6 +538,7 @@
         <w:docPartUnique/>
       </w:docPartObj>
     </w:sdtPr>
+    <w:sdtEndPr/>
     <w:sdtContent>
       <w:sdt>
         <w:sdtPr>
@@ -419,6 +548,7 @@
             <w:docPartUnique/>
           </w:docPartObj>
         </w:sdtPr>
+        <w:sdtEndPr/>
         <w:sdtContent>
           <w:p>
             <w:pPr>
@@ -586,8 +716,14 @@
   <w:p>
     <w:pPr>
       <w:pStyle w:val="Kopfzeile"/>
+      <w:rPr>
+        <w:lang w:val="en-US"/>
+      </w:rPr>
     </w:pPr>
     <w:r>
+      <w:rPr>
+        <w:lang w:val="en-US"/>
+      </w:rPr>
       <w:t xml:space="preserve">Felix Diemling </w:t>
     </w:r>
   </w:p>
@@ -617,11 +753,6 @@
         <w:lang w:val="en-US"/>
       </w:rPr>
       <w:tab/>
-    </w:r>
-    <w:r>
-      <w:rPr>
-        <w:lang w:val="en-US"/>
-      </w:rPr>
       <w:t xml:space="preserve">progress report for part </w:t>
     </w:r>
     <w:r>
@@ -765,6 +896,119 @@
     </w:lvl>
   </w:abstractNum>
   <w:abstractNum w:abstractNumId="1" w15:restartNumberingAfterBreak="0">
+    <w:nsid w:val="3B254919"/>
+    <w:multiLevelType w:val="hybridMultilevel"/>
+    <w:tmpl w:val="2764A076"/>
+    <w:lvl w:ilvl="0" w:tplc="0C070001">
+      <w:start w:val="1"/>
+      <w:numFmt w:val="bullet"/>
+      <w:lvlText w:val=""/>
+      <w:lvlJc w:val="left"/>
+      <w:pPr>
+        <w:ind w:left="720" w:hanging="360"/>
+      </w:pPr>
+      <w:rPr>
+        <w:rFonts w:ascii="Symbol" w:hAnsi="Symbol" w:hint="default"/>
+      </w:rPr>
+    </w:lvl>
+    <w:lvl w:ilvl="1" w:tplc="0C070003" w:tentative="1">
+      <w:start w:val="1"/>
+      <w:numFmt w:val="bullet"/>
+      <w:lvlText w:val="o"/>
+      <w:lvlJc w:val="left"/>
+      <w:pPr>
+        <w:ind w:left="1440" w:hanging="360"/>
+      </w:pPr>
+      <w:rPr>
+        <w:rFonts w:ascii="Courier New" w:hAnsi="Courier New" w:cs="Courier New" w:hint="default"/>
+      </w:rPr>
+    </w:lvl>
+    <w:lvl w:ilvl="2" w:tplc="0C070005" w:tentative="1">
+      <w:start w:val="1"/>
+      <w:numFmt w:val="bullet"/>
+      <w:lvlText w:val=""/>
+      <w:lvlJc w:val="left"/>
+      <w:pPr>
+        <w:ind w:left="2160" w:hanging="360"/>
+      </w:pPr>
+      <w:rPr>
+        <w:rFonts w:ascii="Wingdings" w:hAnsi="Wingdings" w:hint="default"/>
+      </w:rPr>
+    </w:lvl>
+    <w:lvl w:ilvl="3" w:tplc="0C070001" w:tentative="1">
+      <w:start w:val="1"/>
+      <w:numFmt w:val="bullet"/>
+      <w:lvlText w:val=""/>
+      <w:lvlJc w:val="left"/>
+      <w:pPr>
+        <w:ind w:left="2880" w:hanging="360"/>
+      </w:pPr>
+      <w:rPr>
+        <w:rFonts w:ascii="Symbol" w:hAnsi="Symbol" w:hint="default"/>
+      </w:rPr>
+    </w:lvl>
+    <w:lvl w:ilvl="4" w:tplc="0C070003" w:tentative="1">
+      <w:start w:val="1"/>
+      <w:numFmt w:val="bullet"/>
+      <w:lvlText w:val="o"/>
+      <w:lvlJc w:val="left"/>
+      <w:pPr>
+        <w:ind w:left="3600" w:hanging="360"/>
+      </w:pPr>
+      <w:rPr>
+        <w:rFonts w:ascii="Courier New" w:hAnsi="Courier New" w:cs="Courier New" w:hint="default"/>
+      </w:rPr>
+    </w:lvl>
+    <w:lvl w:ilvl="5" w:tplc="0C070005" w:tentative="1">
+      <w:start w:val="1"/>
+      <w:numFmt w:val="bullet"/>
+      <w:lvlText w:val=""/>
+      <w:lvlJc w:val="left"/>
+      <w:pPr>
+        <w:ind w:left="4320" w:hanging="360"/>
+      </w:pPr>
+      <w:rPr>
+        <w:rFonts w:ascii="Wingdings" w:hAnsi="Wingdings" w:hint="default"/>
+      </w:rPr>
+    </w:lvl>
+    <w:lvl w:ilvl="6" w:tplc="0C070001" w:tentative="1">
+      <w:start w:val="1"/>
+      <w:numFmt w:val="bullet"/>
+      <w:lvlText w:val=""/>
+      <w:lvlJc w:val="left"/>
+      <w:pPr>
+        <w:ind w:left="5040" w:hanging="360"/>
+      </w:pPr>
+      <w:rPr>
+        <w:rFonts w:ascii="Symbol" w:hAnsi="Symbol" w:hint="default"/>
+      </w:rPr>
+    </w:lvl>
+    <w:lvl w:ilvl="7" w:tplc="0C070003" w:tentative="1">
+      <w:start w:val="1"/>
+      <w:numFmt w:val="bullet"/>
+      <w:lvlText w:val="o"/>
+      <w:lvlJc w:val="left"/>
+      <w:pPr>
+        <w:ind w:left="5760" w:hanging="360"/>
+      </w:pPr>
+      <w:rPr>
+        <w:rFonts w:ascii="Courier New" w:hAnsi="Courier New" w:cs="Courier New" w:hint="default"/>
+      </w:rPr>
+    </w:lvl>
+    <w:lvl w:ilvl="8" w:tplc="0C070005" w:tentative="1">
+      <w:start w:val="1"/>
+      <w:numFmt w:val="bullet"/>
+      <w:lvlText w:val=""/>
+      <w:lvlJc w:val="left"/>
+      <w:pPr>
+        <w:ind w:left="6480" w:hanging="360"/>
+      </w:pPr>
+      <w:rPr>
+        <w:rFonts w:ascii="Wingdings" w:hAnsi="Wingdings" w:hint="default"/>
+      </w:rPr>
+    </w:lvl>
+  </w:abstractNum>
+  <w:abstractNum w:abstractNumId="2" w15:restartNumberingAfterBreak="0">
     <w:nsid w:val="465575A5"/>
     <w:multiLevelType w:val="hybridMultilevel"/>
     <w:tmpl w:val="1C9046C6"/>
@@ -877,7 +1121,7 @@
       </w:rPr>
     </w:lvl>
   </w:abstractNum>
-  <w:abstractNum w:abstractNumId="2" w15:restartNumberingAfterBreak="0">
+  <w:abstractNum w:abstractNumId="3" w15:restartNumberingAfterBreak="0">
     <w:nsid w:val="7238156B"/>
     <w:multiLevelType w:val="hybridMultilevel"/>
     <w:tmpl w:val="9DEE31FC"/>
@@ -990,7 +1234,7 @@
       </w:rPr>
     </w:lvl>
   </w:abstractNum>
-  <w:abstractNum w:abstractNumId="3" w15:restartNumberingAfterBreak="0">
+  <w:abstractNum w:abstractNumId="4" w15:restartNumberingAfterBreak="0">
     <w:nsid w:val="7658663C"/>
     <w:multiLevelType w:val="hybridMultilevel"/>
     <w:tmpl w:val="7C3A2B92"/>
@@ -1080,16 +1324,19 @@
     </w:lvl>
   </w:abstractNum>
   <w:num w:numId="1" w16cid:durableId="1281954189">
-    <w:abstractNumId w:val="3"/>
+    <w:abstractNumId w:val="4"/>
   </w:num>
   <w:num w:numId="2" w16cid:durableId="344675435">
-    <w:abstractNumId w:val="1"/>
+    <w:abstractNumId w:val="2"/>
   </w:num>
   <w:num w:numId="3" w16cid:durableId="973288100">
-    <w:abstractNumId w:val="2"/>
+    <w:abstractNumId w:val="3"/>
   </w:num>
   <w:num w:numId="4" w16cid:durableId="904679272">
     <w:abstractNumId w:val="0"/>
+  </w:num>
+  <w:num w:numId="5" w16cid:durableId="897400480">
+    <w:abstractNumId w:val="1"/>
   </w:num>
 </w:numbering>
 </file>

</xml_diff>

<commit_message>
Ein Silberstreif am Horizont
</commit_message>
<xml_diff>
--- a/reports/Part_2.docx
+++ b/reports/Part_2.docx
@@ -316,10 +316,10 @@
           <w:noProof/>
         </w:rPr>
         <w:drawing>
-          <wp:inline distT="0" distB="0" distL="0" distR="0" wp14:anchorId="1E4C13C4" wp14:editId="679F0930">
+          <wp:inline distT="0" distB="0" distL="0" distR="0" wp14:anchorId="0F2F6063" wp14:editId="2791689E">
             <wp:extent cx="5066666" cy="3580952"/>
             <wp:effectExtent l="0" t="0" r="635" b="635"/>
-            <wp:docPr id="4" name="Grafik 4"/>
+            <wp:docPr id="3" name="Grafik 3"/>
             <wp:cNvGraphicFramePr>
               <a:graphicFrameLocks xmlns:a="http://schemas.openxmlformats.org/drawingml/2006/main" noChangeAspect="1"/>
             </wp:cNvGraphicFramePr>
@@ -362,21 +362,7 @@
         <w:rPr>
           <w:lang w:val="en-US"/>
         </w:rPr>
-        <w:t xml:space="preserve">For n &gt;= 10^6 the Errors are parallel to the line 1/n². That means for a big enough </w:t>
-      </w:r>
-      <w:proofErr w:type="spellStart"/>
-      <w:r>
-        <w:rPr>
-          <w:lang w:val="en-US"/>
-        </w:rPr>
-        <w:t>n</w:t>
-      </w:r>
-      <w:proofErr w:type="spellEnd"/>
-      <w:r>
-        <w:rPr>
-          <w:lang w:val="en-US"/>
-        </w:rPr>
-        <w:t xml:space="preserve"> the Error get smaller by n² what matches with the theory. </w:t>
+        <w:t xml:space="preserve">For n &gt;= 10^6 the Errors are parallel to the line 1/n². That means for a big enough n the Error get smaller by n² what matches with the theory. </w:t>
       </w:r>
     </w:p>
     <w:p>
@@ -480,16 +466,8 @@
         <w:rPr>
           <w:lang w:val="en-US"/>
         </w:rPr>
-        <w:t xml:space="preserve">Written by Tim </w:t>
-      </w:r>
-      <w:proofErr w:type="spellStart"/>
-      <w:r>
-        <w:rPr>
-          <w:lang w:val="en-US"/>
-        </w:rPr>
-        <w:t>Selliger</w:t>
-      </w:r>
-      <w:proofErr w:type="spellEnd"/>
+        <w:t>Written by Tim Selliger</w:t>
+      </w:r>
     </w:p>
     <w:sectPr>
       <w:headerReference w:type="default" r:id="rId10"/>
@@ -538,7 +516,6 @@
         <w:docPartUnique/>
       </w:docPartObj>
     </w:sdtPr>
-    <w:sdtEndPr/>
     <w:sdtContent>
       <w:sdt>
         <w:sdtPr>
@@ -548,21 +525,18 @@
             <w:docPartUnique/>
           </w:docPartObj>
         </w:sdtPr>
-        <w:sdtEndPr/>
         <w:sdtContent>
           <w:p>
             <w:pPr>
               <w:pStyle w:val="Fuzeile"/>
               <w:jc w:val="right"/>
             </w:pPr>
-            <w:proofErr w:type="spellStart"/>
             <w:r>
               <w:rPr>
                 <w:lang w:val="de-DE"/>
               </w:rPr>
               <w:t>page</w:t>
             </w:r>
-            <w:proofErr w:type="spellEnd"/>
             <w:r>
               <w:rPr>
                 <w:lang w:val="de-DE"/>
@@ -617,14 +591,12 @@
               </w:rPr>
               <w:t xml:space="preserve"> </w:t>
             </w:r>
-            <w:proofErr w:type="spellStart"/>
             <w:r>
               <w:rPr>
                 <w:lang w:val="de-DE"/>
               </w:rPr>
               <w:t>of</w:t>
             </w:r>
-            <w:proofErr w:type="spellEnd"/>
             <w:r>
               <w:rPr>
                 <w:lang w:val="de-DE"/>
@@ -738,16 +710,8 @@
       <w:rPr>
         <w:lang w:val="en-US"/>
       </w:rPr>
-      <w:t xml:space="preserve">Tim </w:t>
+      <w:t>Tim Seeliger</w:t>
     </w:r>
-    <w:proofErr w:type="spellStart"/>
-    <w:r>
-      <w:rPr>
-        <w:lang w:val="en-US"/>
-      </w:rPr>
-      <w:t>Seeliger</w:t>
-    </w:r>
-    <w:proofErr w:type="spellEnd"/>
     <w:r>
       <w:rPr>
         <w:lang w:val="en-US"/>

</xml_diff>